<commit_message>
Add file THongTinHocSinh.xlsx, ImportStudent.php, ExportStudent.php
</commit_message>
<xml_diff>
--- a/KienThucCoBanPHP.docx
+++ b/KienThucCoBanPHP.docx
@@ -1740,6 +1740,7 @@
         <w:rPr>
           <w:shd w:val="clear" w:color="auto" w:fill="FFFFFF"/>
         </w:rPr>
+        <w:lastRenderedPageBreak/>
         <w:tab/>
         <w:t>array("Land Rover",17,15)</w:t>
       </w:r>
@@ -1755,7 +1756,6 @@
         <w:rPr>
           <w:shd w:val="clear" w:color="auto" w:fill="FFFFFF"/>
         </w:rPr>
-        <w:lastRenderedPageBreak/>
         <w:t>);</w:t>
       </w:r>
     </w:p>
@@ -2201,41 +2201,553 @@
       <w:r>
         <w:t>    echo $a." ";</w:t>
       </w:r>
+    </w:p>
+    <w:p>
+      <w:pPr>
+        <w:pStyle w:val="Style3"/>
+      </w:pPr>
+      <w:r>
+        <w:t>}</w:t>
+      </w:r>
+    </w:p>
+    <w:p>
+      <w:pPr>
+        <w:pStyle w:val="Style3"/>
+        <w:rPr>
+          <w:color w:val="D4D4D4"/>
+        </w:rPr>
+      </w:pPr>
+    </w:p>
+    <w:p>
+      <w:pPr>
+        <w:pStyle w:val="Style3"/>
+        <w:rPr>
+          <w:color w:val="D4D4D4"/>
+        </w:rPr>
+      </w:pPr>
+      <w:r>
+        <w:t>?&gt;</w:t>
+      </w:r>
+    </w:p>
+    <w:p>
+      <w:pPr>
+        <w:pStyle w:val="Heading2"/>
+      </w:pPr>
+      <w:r>
+        <w:t>4. Bài Tập Date Time</w:t>
+      </w:r>
+    </w:p>
+    <w:p>
+      <w:pPr>
+        <w:pStyle w:val="Heading3"/>
+      </w:pPr>
+      <w:r>
+        <w:t>4.1. Chuyển đổi kiểu dữ liệu từ chuỗi sang date time</w:t>
+      </w:r>
+    </w:p>
+    <w:p>
+      <w:pPr>
+        <w:pStyle w:val="Style3"/>
+        <w:rPr>
+          <w:color w:val="333333"/>
+        </w:rPr>
+      </w:pPr>
+      <w:r>
+        <w:t>&lt;html&gt;</w:t>
+      </w:r>
+    </w:p>
+    <w:p>
+      <w:pPr>
+        <w:pStyle w:val="Style3"/>
+        <w:rPr>
+          <w:color w:val="333333"/>
+        </w:rPr>
+      </w:pPr>
+      <w:r>
+        <w:rPr>
+          <w:color w:val="333333"/>
+        </w:rPr>
+        <w:t xml:space="preserve">   </w:t>
+      </w:r>
+    </w:p>
+    <w:p>
+      <w:pPr>
+        <w:pStyle w:val="Style3"/>
+        <w:rPr>
+          <w:color w:val="333333"/>
+        </w:rPr>
+      </w:pPr>
+      <w:r>
+        <w:rPr>
+          <w:color w:val="333333"/>
+        </w:rPr>
+        <w:t xml:space="preserve">   </w:t>
+      </w:r>
+      <w:r>
+        <w:t>&lt;head&gt;</w:t>
+      </w:r>
+    </w:p>
+    <w:p>
+      <w:pPr>
+        <w:pStyle w:val="Style3"/>
+        <w:rPr>
+          <w:color w:val="333333"/>
+        </w:rPr>
+      </w:pPr>
+      <w:r>
+        <w:rPr>
+          <w:color w:val="333333"/>
+        </w:rPr>
+        <w:t xml:space="preserve">      </w:t>
+      </w:r>
+      <w:r>
+        <w:t>&lt;title&gt;</w:t>
+      </w:r>
+      <w:r>
+        <w:rPr>
+          <w:color w:val="333333"/>
+        </w:rPr>
+        <w:t>Chuyển đổi định dạng ngày tháng trong PHP</w:t>
+      </w:r>
+      <w:r>
+        <w:t>&lt;/title&gt;</w:t>
+      </w:r>
+    </w:p>
+    <w:p>
+      <w:pPr>
+        <w:pStyle w:val="Style3"/>
+        <w:rPr>
+          <w:color w:val="333333"/>
+        </w:rPr>
+      </w:pPr>
+      <w:r>
+        <w:rPr>
+          <w:color w:val="333333"/>
+        </w:rPr>
+        <w:t xml:space="preserve">   </w:t>
+      </w:r>
+      <w:r>
+        <w:t>&lt;/head&gt;</w:t>
+      </w:r>
+    </w:p>
+    <w:p>
+      <w:pPr>
+        <w:pStyle w:val="Style3"/>
+        <w:rPr>
+          <w:color w:val="333333"/>
+        </w:rPr>
+      </w:pPr>
+      <w:r>
+        <w:rPr>
+          <w:color w:val="333333"/>
+        </w:rPr>
+        <w:t xml:space="preserve">   </w:t>
+      </w:r>
+      <w:r>
+        <w:t>&lt;body&gt;</w:t>
+      </w:r>
+    </w:p>
+    <w:p>
+      <w:pPr>
+        <w:pStyle w:val="Style3"/>
+        <w:rPr>
+          <w:color w:val="333333"/>
+        </w:rPr>
+      </w:pPr>
+      <w:r>
+        <w:rPr>
+          <w:color w:val="333333"/>
+        </w:rPr>
+        <w:t xml:space="preserve">   </w:t>
+      </w:r>
+    </w:p>
+    <w:p>
+      <w:pPr>
+        <w:pStyle w:val="Style3"/>
+        <w:rPr>
+          <w:color w:val="333333"/>
+        </w:rPr>
+      </w:pPr>
+      <w:r>
+        <w:rPr>
+          <w:color w:val="333333"/>
+        </w:rPr>
+        <w:t xml:space="preserve">       </w:t>
+      </w:r>
+      <w:r>
+        <w:rPr>
+          <w:color w:val="666600"/>
+        </w:rPr>
+        <w:t>&lt;?</w:t>
+      </w:r>
+      <w:r>
+        <w:rPr>
+          <w:color w:val="333333"/>
+        </w:rPr>
+        <w:t>php</w:t>
+      </w:r>
+    </w:p>
+    <w:p>
+      <w:pPr>
+        <w:pStyle w:val="Style3"/>
+        <w:tabs>
+          <w:tab w:val="left" w:pos="1418"/>
+        </w:tabs>
+        <w:rPr>
+          <w:color w:val="333333"/>
+        </w:rPr>
+      </w:pPr>
+      <w:r>
+        <w:rPr>
+          <w:color w:val="333333"/>
+        </w:rPr>
+        <w:t xml:space="preserve">        </w:t>
+      </w:r>
+      <w:r>
+        <w:rPr>
+          <w:color w:val="333333"/>
+        </w:rPr>
+        <w:tab/>
+      </w:r>
+      <w:r>
+        <w:rPr>
+          <w:color w:val="333333"/>
+        </w:rPr>
+        <w:t xml:space="preserve">$dinh_dang_cu </w:t>
+      </w:r>
+      <w:r>
+        <w:rPr>
+          <w:color w:val="666600"/>
+        </w:rPr>
+        <w:t>=</w:t>
+      </w:r>
+      <w:r>
+        <w:rPr>
+          <w:color w:val="333333"/>
+        </w:rPr>
+        <w:t xml:space="preserve"> </w:t>
+      </w:r>
+      <w:r>
+        <w:rPr>
+          <w:color w:val="008800"/>
+        </w:rPr>
+        <w:t>"2016-09-29"</w:t>
+      </w:r>
+      <w:r>
+        <w:rPr>
+          <w:color w:val="666600"/>
+        </w:rPr>
+        <w:t>;</w:t>
+      </w:r>
+      <w:r>
+        <w:rPr>
+          <w:color w:val="333333"/>
+        </w:rPr>
+        <w:t xml:space="preserve">  </w:t>
+      </w:r>
+    </w:p>
+    <w:p>
+      <w:pPr>
+        <w:pStyle w:val="Style3"/>
+        <w:rPr>
+          <w:color w:val="333333"/>
+        </w:rPr>
+      </w:pPr>
+      <w:r>
+        <w:rPr>
+          <w:color w:val="333333"/>
+        </w:rPr>
+        <w:tab/>
+      </w:r>
+      <w:r>
+        <w:rPr>
+          <w:color w:val="333333"/>
+        </w:rPr>
+        <w:tab/>
+        <w:t xml:space="preserve">$dinh_dang_moi </w:t>
+      </w:r>
+      <w:r>
+        <w:rPr>
+          <w:color w:val="666600"/>
+        </w:rPr>
+        <w:t>=</w:t>
+      </w:r>
+      <w:r>
+        <w:rPr>
+          <w:color w:val="333333"/>
+        </w:rPr>
+        <w:t xml:space="preserve"> date</w:t>
+      </w:r>
+      <w:r>
+        <w:rPr>
+          <w:color w:val="666600"/>
+        </w:rPr>
+        <w:t>(</w:t>
+      </w:r>
+      <w:r>
+        <w:rPr>
+          <w:color w:val="008800"/>
+        </w:rPr>
+        <w:t>"d-m-Y"</w:t>
+      </w:r>
+      <w:r>
+        <w:rPr>
+          <w:color w:val="666600"/>
+        </w:rPr>
+        <w:t>,</w:t>
+      </w:r>
+      <w:r>
+        <w:rPr>
+          <w:color w:val="333333"/>
+        </w:rPr>
+        <w:t xml:space="preserve"> strtotime</w:t>
+      </w:r>
+      <w:r>
+        <w:rPr>
+          <w:color w:val="666600"/>
+        </w:rPr>
+        <w:t>(</w:t>
+      </w:r>
+      <w:r>
+        <w:rPr>
+          <w:color w:val="333333"/>
+        </w:rPr>
+        <w:t>$dinh_dang_cu</w:t>
+      </w:r>
+      <w:r>
+        <w:rPr>
+          <w:color w:val="666600"/>
+        </w:rPr>
+        <w:t>));</w:t>
+      </w:r>
+      <w:r>
+        <w:rPr>
+          <w:color w:val="333333"/>
+        </w:rPr>
+        <w:t xml:space="preserve">  </w:t>
+      </w:r>
+    </w:p>
+    <w:p>
+      <w:pPr>
+        <w:pStyle w:val="Style3"/>
+        <w:rPr>
+          <w:color w:val="333333"/>
+        </w:rPr>
+      </w:pPr>
+      <w:r>
+        <w:rPr>
+          <w:color w:val="333333"/>
+        </w:rPr>
+        <w:tab/>
+      </w:r>
+      <w:r>
+        <w:rPr>
+          <w:color w:val="333333"/>
+        </w:rPr>
+        <w:tab/>
+        <w:t xml:space="preserve">echo </w:t>
+      </w:r>
+      <w:r>
+        <w:rPr>
+          <w:color w:val="008800"/>
+        </w:rPr>
+        <w:t>"Định dạng cũ: "</w:t>
+      </w:r>
+      <w:r>
+        <w:rPr>
+          <w:color w:val="333333"/>
+        </w:rPr>
+        <w:t xml:space="preserve"> </w:t>
+      </w:r>
+      <w:r>
+        <w:rPr>
+          <w:color w:val="666600"/>
+        </w:rPr>
+        <w:t>.</w:t>
+      </w:r>
+      <w:r>
+        <w:rPr>
+          <w:color w:val="333333"/>
+        </w:rPr>
+        <w:t>$dinh_dang_cu</w:t>
+      </w:r>
+      <w:r>
+        <w:rPr>
+          <w:color w:val="666600"/>
+        </w:rPr>
+        <w:t>.</w:t>
+      </w:r>
+      <w:r>
+        <w:rPr>
+          <w:color w:val="008800"/>
+        </w:rPr>
+        <w:t>"&lt;br&gt;"</w:t>
+      </w:r>
+      <w:r>
+        <w:rPr>
+          <w:color w:val="666600"/>
+        </w:rPr>
+        <w:t>;</w:t>
+      </w:r>
+    </w:p>
+    <w:p>
+      <w:pPr>
+        <w:pStyle w:val="Style3"/>
+        <w:rPr>
+          <w:color w:val="333333"/>
+        </w:rPr>
+      </w:pPr>
+      <w:r>
+        <w:rPr>
+          <w:color w:val="333333"/>
+        </w:rPr>
+        <w:tab/>
+      </w:r>
+      <w:r>
+        <w:rPr>
+          <w:color w:val="333333"/>
+        </w:rPr>
+        <w:tab/>
+        <w:t xml:space="preserve">echo </w:t>
+      </w:r>
+      <w:r>
+        <w:rPr>
+          <w:color w:val="008800"/>
+        </w:rPr>
+        <w:t>"Định dạng mới: "</w:t>
+      </w:r>
+      <w:r>
+        <w:rPr>
+          <w:color w:val="333333"/>
+        </w:rPr>
+        <w:t xml:space="preserve"> </w:t>
+      </w:r>
+      <w:r>
+        <w:rPr>
+          <w:color w:val="666600"/>
+        </w:rPr>
+        <w:t>.</w:t>
+      </w:r>
+      <w:r>
+        <w:rPr>
+          <w:color w:val="333333"/>
+        </w:rPr>
+        <w:t>$dinh_dang_moi</w:t>
+      </w:r>
+      <w:r>
+        <w:rPr>
+          <w:color w:val="666600"/>
+        </w:rPr>
+        <w:t>.</w:t>
+      </w:r>
+      <w:r>
+        <w:rPr>
+          <w:color w:val="008800"/>
+        </w:rPr>
+        <w:t>"&lt;br&gt;"</w:t>
+      </w:r>
+      <w:r>
+        <w:rPr>
+          <w:color w:val="666600"/>
+        </w:rPr>
+        <w:t>;</w:t>
+      </w:r>
+    </w:p>
+    <w:p>
+      <w:pPr>
+        <w:pStyle w:val="Style3"/>
+        <w:rPr>
+          <w:color w:val="333333"/>
+        </w:rPr>
+      </w:pPr>
+      <w:r>
+        <w:rPr>
+          <w:color w:val="333333"/>
+        </w:rPr>
+        <w:t xml:space="preserve">       </w:t>
+      </w:r>
+      <w:r>
+        <w:rPr>
+          <w:color w:val="666600"/>
+        </w:rPr>
+        <w:t>?&gt;</w:t>
+      </w:r>
+    </w:p>
+    <w:p>
+      <w:pPr>
+        <w:pStyle w:val="Style3"/>
+        <w:rPr>
+          <w:color w:val="333333"/>
+        </w:rPr>
+      </w:pPr>
+      <w:r>
+        <w:rPr>
+          <w:color w:val="333333"/>
+        </w:rPr>
+        <w:t xml:space="preserve">       </w:t>
+      </w:r>
+    </w:p>
+    <w:p>
+      <w:pPr>
+        <w:pStyle w:val="Style3"/>
+        <w:rPr>
+          <w:color w:val="333333"/>
+        </w:rPr>
+      </w:pPr>
+      <w:r>
+        <w:rPr>
+          <w:color w:val="333333"/>
+        </w:rPr>
+        <w:t xml:space="preserve">   </w:t>
+      </w:r>
+      <w:r>
+        <w:t>&lt;/body&gt;</w:t>
+      </w:r>
+    </w:p>
+    <w:p>
+      <w:pPr>
+        <w:pStyle w:val="Style3"/>
+      </w:pPr>
+      <w:r>
+        <w:t>&lt;/html&gt;</w:t>
+      </w:r>
+    </w:p>
+    <w:p>
+      <w:pPr>
+        <w:pStyle w:val="Style3"/>
+      </w:pPr>
+    </w:p>
+    <w:p>
+      <w:pPr>
+        <w:pStyle w:val="Style3"/>
+        <w:rPr>
+          <w:highlight w:val="yellow"/>
+        </w:rPr>
+      </w:pPr>
       <w:bookmarkStart w:id="0" w:name="_GoBack"/>
       <w:bookmarkEnd w:id="0"/>
-    </w:p>
-    <w:p>
-      <w:pPr>
-        <w:pStyle w:val="Style3"/>
-      </w:pPr>
-      <w:r>
-        <w:t>}</w:t>
-      </w:r>
-    </w:p>
-    <w:p>
-      <w:pPr>
-        <w:pStyle w:val="Style3"/>
-        <w:rPr>
-          <w:color w:val="D4D4D4"/>
-        </w:rPr>
-      </w:pPr>
-    </w:p>
-    <w:p>
-      <w:pPr>
-        <w:pStyle w:val="Style3"/>
-        <w:rPr>
-          <w:color w:val="D4D4D4"/>
-        </w:rPr>
-      </w:pPr>
-      <w:r>
-        <w:t>?&gt;</w:t>
-      </w:r>
-    </w:p>
-    <w:p>
-      <w:pPr>
-        <w:pStyle w:val="Style1"/>
-      </w:pPr>
-    </w:p>
+      <w:r>
+        <w:rPr>
+          <w:highlight w:val="yellow"/>
+        </w:rPr>
+        <w:t>Định dạng cũ: 2016-09-29</w:t>
+      </w:r>
+    </w:p>
+    <w:p>
+      <w:pPr>
+        <w:pStyle w:val="Style3"/>
+        <w:rPr>
+          <w:color w:val="333333"/>
+        </w:rPr>
+      </w:pPr>
+      <w:r>
+        <w:rPr>
+          <w:highlight w:val="yellow"/>
+        </w:rPr>
+        <w:t>Định dạng mới: 29-09-2016</w:t>
+      </w:r>
+    </w:p>
+    <w:p/>
     <w:sectPr>
       <w:pgSz w:w="12240" w:h="15840"/>
       <w:pgMar w:top="1134" w:right="1134" w:bottom="1134" w:left="1701" w:header="720" w:footer="720" w:gutter="0"/>
@@ -2741,6 +3253,11 @@
       <w:color w:val="4F81BD" w:themeColor="accent1"/>
     </w:rPr>
   </w:style>
+  <w:style w:type="character" w:customStyle="1" w:styleId="tag">
+    <w:name w:val="tag"/>
+    <w:basedOn w:val="DefaultParagraphFont"/>
+    <w:rsid w:val="00504565"/>
+  </w:style>
 </w:styles>
 </file>
 
@@ -3238,6 +3755,11 @@
       <w:iCs/>
       <w:color w:val="4F81BD" w:themeColor="accent1"/>
     </w:rPr>
+  </w:style>
+  <w:style w:type="character" w:customStyle="1" w:styleId="tag">
+    <w:name w:val="tag"/>
+    <w:basedOn w:val="DefaultParagraphFont"/>
+    <w:rsid w:val="00504565"/>
   </w:style>
 </w:styles>
 </file>
@@ -3532,7 +4054,7 @@
 </file>
 
 <file path=customXml/itemProps1.xml><?xml version="1.0" encoding="utf-8"?>
-<ds:datastoreItem xmlns:ds="http://schemas.openxmlformats.org/officeDocument/2006/customXml" ds:itemID="{A070E447-13D7-4550-839C-C42B021316D1}">
+<ds:datastoreItem xmlns:ds="http://schemas.openxmlformats.org/officeDocument/2006/customXml" ds:itemID="{AFFF8775-C08E-4D08-B81A-ED08C5231AEF}">
   <ds:schemaRefs>
     <ds:schemaRef ds:uri="http://schemas.openxmlformats.org/officeDocument/2006/bibliography"/>
   </ds:schemaRefs>

</xml_diff>